<commit_message>
fix typos / aboutme image on xs screens / linked in a href
</commit_message>
<xml_diff>
--- a/static/img/resume/CJ_Storrs_Resume.DOCX
+++ b/static/img/resume/CJ_Storrs_Resume.DOCX
@@ -166,33 +166,15 @@
                 <w:rFonts w:ascii="Century Gothic" w:eastAsia="Century Gothic" w:hAnsi="Century Gothic" w:cs="Century Gothic"/>
                 <w:color w:val="FFFFFF"/>
               </w:rPr>
-              <w:t>360-888-</w:t>
-            </w:r>
-            <w:proofErr w:type="gramStart"/>
-            <w:r>
-              <w:rPr>
-                <w:rStyle w:val="span"/>
+              <w:t>360-888-3760</w:t>
+            </w:r>
+            <w:r>
+              <w:rPr>
+                <w:rStyle w:val="sprtr"/>
                 <w:rFonts w:ascii="Century Gothic" w:eastAsia="Century Gothic" w:hAnsi="Century Gothic" w:cs="Century Gothic"/>
                 <w:color w:val="FFFFFF"/>
               </w:rPr>
-              <w:t>3760</w:t>
-            </w:r>
-            <w:r>
-              <w:rPr>
-                <w:rStyle w:val="sprtr"/>
-                <w:rFonts w:ascii="Century Gothic" w:eastAsia="Century Gothic" w:hAnsi="Century Gothic" w:cs="Century Gothic"/>
-                <w:color w:val="FFFFFF"/>
-              </w:rPr>
-              <w:t>  |</w:t>
-            </w:r>
-            <w:proofErr w:type="gramEnd"/>
-            <w:r>
-              <w:rPr>
-                <w:rStyle w:val="sprtr"/>
-                <w:rFonts w:ascii="Century Gothic" w:eastAsia="Century Gothic" w:hAnsi="Century Gothic" w:cs="Century Gothic"/>
-                <w:color w:val="FFFFFF"/>
-              </w:rPr>
-              <w:t>  </w:t>
+              <w:t>  |  </w:t>
             </w:r>
             <w:r>
               <w:rPr>
@@ -460,7 +442,23 @@
                 <w:rFonts w:ascii="Century Gothic" w:eastAsia="Century Gothic" w:hAnsi="Century Gothic" w:cs="Century Gothic"/>
                 <w:color w:val="434D54"/>
               </w:rPr>
-              <w:t xml:space="preserve"> What I lack in experience, I make up for in passion, enthusiasm, and wiliness to learn.</w:t>
+              <w:t xml:space="preserve"> What I lack in experience, I make up for in passion, enthusiasm, and </w:t>
+            </w:r>
+            <w:r>
+              <w:rPr>
+                <w:rStyle w:val="divsectionbody"/>
+                <w:rFonts w:ascii="Century Gothic" w:eastAsia="Century Gothic" w:hAnsi="Century Gothic" w:cs="Century Gothic"/>
+                <w:color w:val="434D54"/>
+              </w:rPr>
+              <w:t>willingness</w:t>
+            </w:r>
+            <w:r>
+              <w:rPr>
+                <w:rStyle w:val="divsectionbody"/>
+                <w:rFonts w:ascii="Century Gothic" w:eastAsia="Century Gothic" w:hAnsi="Century Gothic" w:cs="Century Gothic"/>
+                <w:color w:val="434D54"/>
+              </w:rPr>
+              <w:t xml:space="preserve"> to learn.</w:t>
             </w:r>
             <w:r>
               <w:rPr>
@@ -1344,9 +1342,8 @@
                 <w:bCs/>
                 <w:color w:val="434D54"/>
               </w:rPr>
-              <w:t>Personal “</w:t>
-            </w:r>
-            <w:proofErr w:type="spellStart"/>
+              <w:t>Personal “Webum</w:t>
+            </w:r>
             <w:r>
               <w:rPr>
                 <w:rStyle w:val="divsectionbody"/>
@@ -1355,19 +1352,8 @@
                 <w:bCs/>
                 <w:color w:val="434D54"/>
               </w:rPr>
-              <w:t>Webum</w:t>
-            </w:r>
-            <w:r>
-              <w:rPr>
-                <w:rStyle w:val="divsectionbody"/>
-                <w:rFonts w:ascii="Century Gothic" w:eastAsia="Century Gothic" w:hAnsi="Century Gothic" w:cs="Century Gothic"/>
-                <w:b/>
-                <w:bCs/>
-                <w:color w:val="434D54"/>
-              </w:rPr>
               <w:t>é</w:t>
             </w:r>
-            <w:proofErr w:type="spellEnd"/>
             <w:r>
               <w:rPr>
                 <w:rStyle w:val="divsectionbody"/>
@@ -1560,7 +1546,6 @@
                 <w:color w:val="434D54"/>
               </w:rPr>
             </w:pPr>
-            <w:proofErr w:type="spellStart"/>
             <w:r>
               <w:rPr>
                 <w:rStyle w:val="divsectionbody"/>
@@ -1569,18 +1554,7 @@
                 <w:bCs/>
                 <w:color w:val="434D54"/>
               </w:rPr>
-              <w:t>Mens</w:t>
-            </w:r>
-            <w:proofErr w:type="spellEnd"/>
-            <w:r>
-              <w:rPr>
-                <w:rStyle w:val="divsectionbody"/>
-                <w:rFonts w:ascii="Century Gothic" w:eastAsia="Century Gothic" w:hAnsi="Century Gothic" w:cs="Century Gothic"/>
-                <w:b/>
-                <w:bCs/>
-                <w:color w:val="434D54"/>
-              </w:rPr>
-              <w:t xml:space="preserve"> Wearhouse (Manager, 11 years)</w:t>
+              <w:t>Mens Wearhouse (Manager, 11 years)</w:t>
             </w:r>
           </w:p>
           <w:p>

</xml_diff>